<commit_message>
Update on 03 Feb 2025 at 12:44
</commit_message>
<xml_diff>
--- a/07_appendix_manuscript_template.docx
+++ b/07_appendix_manuscript_template.docx
@@ -355,18 +355,8 @@
                 <w:szCs w:val="16"/>
                 <w:lang w:val="fr-FR"/>
               </w:rPr>
-              <w:t>/</w:t>
+              <w:t>/common</w:t>
             </w:r>
-            <w:proofErr w:type="spellStart"/>
-            <w:r>
-              <w:rPr>
-                <w:sz w:val="16"/>
-                <w:szCs w:val="16"/>
-                <w:lang w:val="fr-FR"/>
-              </w:rPr>
-              <w:t>common</w:t>
-            </w:r>
-            <w:proofErr w:type="spellEnd"/>
             <w:ins w:id="2" w:author="Pawel KAMINSKI" w:date="2024-06-17T11:17:00Z">
               <w:r>
                 <w:rPr>
@@ -466,18 +456,8 @@
                 <w:szCs w:val="16"/>
                 <w:lang w:val="fr-FR"/>
               </w:rPr>
-              <w:t>/</w:t>
+              <w:t>/common</w:t>
             </w:r>
-            <w:proofErr w:type="spellStart"/>
-            <w:r>
-              <w:rPr>
-                <w:sz w:val="16"/>
-                <w:szCs w:val="16"/>
-                <w:lang w:val="fr-FR"/>
-              </w:rPr>
-              <w:t>common</w:t>
-            </w:r>
-            <w:proofErr w:type="spellEnd"/>
             <w:ins w:id="5" w:author="Pawel KAMINSKI" w:date="2024-06-17T11:17:00Z">
               <w:r>
                 <w:rPr>
@@ -611,6 +591,24 @@
         </w:tc>
       </w:tr>
     </w:tbl>
+    <w:p>
+      <w:pPr>
+        <w:pStyle w:val="BodyText"/>
+        <w:jc w:val="both"/>
+      </w:pPr>
+    </w:p>
+    <w:p>
+      <w:pPr>
+        <w:pStyle w:val="BodyText"/>
+        <w:jc w:val="both"/>
+      </w:pPr>
+    </w:p>
+    <w:p>
+      <w:pPr>
+        <w:pStyle w:val="BodyText"/>
+        <w:jc w:val="both"/>
+      </w:pPr>
+    </w:p>
     <w:p>
       <w:pPr>
         <w:pStyle w:val="BodyText"/>

</xml_diff>

<commit_message>
Update on 17 Jun 2025 at 08:48
</commit_message>
<xml_diff>
--- a/07_appendix_manuscript_template.docx
+++ b/07_appendix_manuscript_template.docx
@@ -1,6 +1,6 @@
 
 <file path=word/document.xml><?xml version="1.0" encoding="utf-8"?>
-<w:document xmlns:wpc="http://schemas.microsoft.com/office/word/2010/wordprocessingCanvas" xmlns:cx="http://schemas.microsoft.com/office/drawing/2014/chartex" xmlns:cx1="http://schemas.microsoft.com/office/drawing/2015/9/8/chartex" xmlns:cx2="http://schemas.microsoft.com/office/drawing/2015/10/21/chartex" xmlns:cx3="http://schemas.microsoft.com/office/drawing/2016/5/9/chartex" xmlns:cx4="http://schemas.microsoft.com/office/drawing/2016/5/10/chartex" xmlns:cx5="http://schemas.microsoft.com/office/drawing/2016/5/11/chartex" xmlns:cx6="http://schemas.microsoft.com/office/drawing/2016/5/12/chartex" xmlns:cx7="http://schemas.microsoft.com/office/drawing/2016/5/13/chartex" xmlns:cx8="http://schemas.microsoft.com/office/drawing/2016/5/14/chartex" xmlns:mc="http://schemas.openxmlformats.org/markup-compatibility/2006" xmlns:aink="http://schemas.microsoft.com/office/drawing/2016/ink" xmlns:am3d="http://schemas.microsoft.com/office/drawing/2017/model3d" xmlns:o="urn:schemas-microsoft-com:office:office" xmlns:oel="http://schemas.microsoft.com/office/2019/extlst" xmlns:r="http://schemas.openxmlformats.org/officeDocument/2006/relationships" xmlns:m="http://schemas.openxmlformats.org/officeDocument/2006/math" xmlns:v="urn:schemas-microsoft-com:vml" xmlns:wp14="http://schemas.microsoft.com/office/word/2010/wordprocessingDrawing" xmlns:wp="http://schemas.openxmlformats.org/drawingml/2006/wordprocessingDrawing" xmlns:w10="urn:schemas-microsoft-com:office:word" xmlns:w="http://schemas.openxmlformats.org/wordprocessingml/2006/main" xmlns:w14="http://schemas.microsoft.com/office/word/2010/wordml" xmlns:w15="http://schemas.microsoft.com/office/word/2012/wordml" xmlns:w16cex="http://schemas.microsoft.com/office/word/2018/wordml/cex" xmlns:w16cid="http://schemas.microsoft.com/office/word/2016/wordml/cid" xmlns:w16="http://schemas.microsoft.com/office/word/2018/wordml" xmlns:w16sdtdh="http://schemas.microsoft.com/office/word/2020/wordml/sdtdatahash" xmlns:w16se="http://schemas.microsoft.com/office/word/2015/wordml/symex" xmlns:wpg="http://schemas.microsoft.com/office/word/2010/wordprocessingGroup" xmlns:wpi="http://schemas.microsoft.com/office/word/2010/wordprocessingInk" xmlns:wne="http://schemas.microsoft.com/office/word/2006/wordml" xmlns:wps="http://schemas.microsoft.com/office/word/2010/wordprocessingShape" mc:Ignorable="w14 w15 w16se w16cid w16 w16cex w16sdtdh wp14">
+<w:document xmlns:wpc="http://schemas.microsoft.com/office/word/2010/wordprocessingCanvas" xmlns:cx="http://schemas.microsoft.com/office/drawing/2014/chartex" xmlns:cx1="http://schemas.microsoft.com/office/drawing/2015/9/8/chartex" xmlns:cx2="http://schemas.microsoft.com/office/drawing/2015/10/21/chartex" xmlns:cx3="http://schemas.microsoft.com/office/drawing/2016/5/9/chartex" xmlns:cx4="http://schemas.microsoft.com/office/drawing/2016/5/10/chartex" xmlns:cx5="http://schemas.microsoft.com/office/drawing/2016/5/11/chartex" xmlns:cx6="http://schemas.microsoft.com/office/drawing/2016/5/12/chartex" xmlns:cx7="http://schemas.microsoft.com/office/drawing/2016/5/13/chartex" xmlns:cx8="http://schemas.microsoft.com/office/drawing/2016/5/14/chartex" xmlns:mc="http://schemas.openxmlformats.org/markup-compatibility/2006" xmlns:aink="http://schemas.microsoft.com/office/drawing/2016/ink" xmlns:am3d="http://schemas.microsoft.com/office/drawing/2017/model3d" xmlns:o="urn:schemas-microsoft-com:office:office" xmlns:oel="http://schemas.microsoft.com/office/2019/extlst" xmlns:r="http://schemas.openxmlformats.org/officeDocument/2006/relationships" xmlns:m="http://schemas.openxmlformats.org/officeDocument/2006/math" xmlns:v="urn:schemas-microsoft-com:vml" xmlns:wp14="http://schemas.microsoft.com/office/word/2010/wordprocessingDrawing" xmlns:wp="http://schemas.openxmlformats.org/drawingml/2006/wordprocessingDrawing" xmlns:w10="urn:schemas-microsoft-com:office:word" xmlns:w="http://schemas.openxmlformats.org/wordprocessingml/2006/main" xmlns:w14="http://schemas.microsoft.com/office/word/2010/wordml" xmlns:w15="http://schemas.microsoft.com/office/word/2012/wordml" xmlns:w16cex="http://schemas.microsoft.com/office/word/2018/wordml/cex" xmlns:w16cid="http://schemas.microsoft.com/office/word/2016/wordml/cid" xmlns:w16="http://schemas.microsoft.com/office/word/2018/wordml" xmlns:w16du="http://schemas.microsoft.com/office/word/2023/wordml/word16du" xmlns:w16sdtdh="http://schemas.microsoft.com/office/word/2020/wordml/sdtdatahash" xmlns:w16sdtfl="http://schemas.microsoft.com/office/word/2024/wordml/sdtformatlock" xmlns:w16se="http://schemas.microsoft.com/office/word/2015/wordml/symex" xmlns:wpg="http://schemas.microsoft.com/office/word/2010/wordprocessingGroup" xmlns:wpi="http://schemas.microsoft.com/office/word/2010/wordprocessingInk" xmlns:wne="http://schemas.microsoft.com/office/word/2006/wordml" xmlns:wps="http://schemas.microsoft.com/office/word/2010/wordprocessingShape" mc:Ignorable="w14 w15 w16se w16cid w16 w16cex w16sdtdh w16sdtfl w16du wp14">
   <w:body>
     <w:p>
       <w:pPr>
@@ -123,7 +123,37 @@
         <w:t>ontent.</w:t>
       </w:r>
       <w:r>
-        <w:t xml:space="preserve"> An example of an image is placed below.</w:t>
+        <w:t xml:space="preserve"> </w:t>
+      </w:r>
+      <w:r>
+        <w:rPr>
+          <w:b/>
+          <w:bCs/>
+        </w:rPr>
+        <w:t>Bolded</w:t>
+      </w:r>
+      <w:r>
+        <w:t xml:space="preserve"> or </w:t>
+      </w:r>
+      <w:r>
+        <w:rPr>
+          <w:i/>
+          <w:iCs/>
+        </w:rPr>
+        <w:t>italic</w:t>
+      </w:r>
+      <w:r>
+        <w:rPr>
+          <w:i/>
+          <w:iCs/>
+        </w:rPr>
+        <w:t xml:space="preserve"> type</w:t>
+      </w:r>
+      <w:r>
+        <w:t xml:space="preserve">. </w:t>
+      </w:r>
+      <w:r>
+        <w:t>An example of an image is placed below.</w:t>
       </w:r>
     </w:p>
     <w:p>
@@ -355,8 +385,18 @@
                 <w:szCs w:val="16"/>
                 <w:lang w:val="fr-FR"/>
               </w:rPr>
-              <w:t>/common</w:t>
+              <w:t>/</w:t>
             </w:r>
+            <w:proofErr w:type="spellStart"/>
+            <w:r>
+              <w:rPr>
+                <w:sz w:val="16"/>
+                <w:szCs w:val="16"/>
+                <w:lang w:val="fr-FR"/>
+              </w:rPr>
+              <w:t>common</w:t>
+            </w:r>
+            <w:proofErr w:type="spellEnd"/>
             <w:ins w:id="2" w:author="Pawel KAMINSKI" w:date="2024-06-17T11:17:00Z">
               <w:r>
                 <w:rPr>
@@ -456,8 +496,18 @@
                 <w:szCs w:val="16"/>
                 <w:lang w:val="fr-FR"/>
               </w:rPr>
-              <w:t>/common</w:t>
+              <w:t>/</w:t>
             </w:r>
+            <w:proofErr w:type="spellStart"/>
+            <w:r>
+              <w:rPr>
+                <w:sz w:val="16"/>
+                <w:szCs w:val="16"/>
+                <w:lang w:val="fr-FR"/>
+              </w:rPr>
+              <w:t>common</w:t>
+            </w:r>
+            <w:proofErr w:type="spellEnd"/>
             <w:ins w:id="5" w:author="Pawel KAMINSKI" w:date="2024-06-17T11:17:00Z">
               <w:r>
                 <w:rPr>
@@ -625,7 +675,7 @@
 </file>
 
 <file path=word/endnotes.xml><?xml version="1.0" encoding="utf-8"?>
-<w:endnotes xmlns:wpc="http://schemas.microsoft.com/office/word/2010/wordprocessingCanvas" xmlns:cx="http://schemas.microsoft.com/office/drawing/2014/chartex" xmlns:cx1="http://schemas.microsoft.com/office/drawing/2015/9/8/chartex" xmlns:cx2="http://schemas.microsoft.com/office/drawing/2015/10/21/chartex" xmlns:cx3="http://schemas.microsoft.com/office/drawing/2016/5/9/chartex" xmlns:cx4="http://schemas.microsoft.com/office/drawing/2016/5/10/chartex" xmlns:cx5="http://schemas.microsoft.com/office/drawing/2016/5/11/chartex" xmlns:cx6="http://schemas.microsoft.com/office/drawing/2016/5/12/chartex" xmlns:cx7="http://schemas.microsoft.com/office/drawing/2016/5/13/chartex" xmlns:cx8="http://schemas.microsoft.com/office/drawing/2016/5/14/chartex" xmlns:mc="http://schemas.openxmlformats.org/markup-compatibility/2006" xmlns:aink="http://schemas.microsoft.com/office/drawing/2016/ink" xmlns:am3d="http://schemas.microsoft.com/office/drawing/2017/model3d" xmlns:o="urn:schemas-microsoft-com:office:office" xmlns:oel="http://schemas.microsoft.com/office/2019/extlst" xmlns:r="http://schemas.openxmlformats.org/officeDocument/2006/relationships" xmlns:m="http://schemas.openxmlformats.org/officeDocument/2006/math" xmlns:v="urn:schemas-microsoft-com:vml" xmlns:wp14="http://schemas.microsoft.com/office/word/2010/wordprocessingDrawing" xmlns:wp="http://schemas.openxmlformats.org/drawingml/2006/wordprocessingDrawing" xmlns:w10="urn:schemas-microsoft-com:office:word" xmlns:w="http://schemas.openxmlformats.org/wordprocessingml/2006/main" xmlns:w14="http://schemas.microsoft.com/office/word/2010/wordml" xmlns:w15="http://schemas.microsoft.com/office/word/2012/wordml" xmlns:w16cex="http://schemas.microsoft.com/office/word/2018/wordml/cex" xmlns:w16cid="http://schemas.microsoft.com/office/word/2016/wordml/cid" xmlns:w16="http://schemas.microsoft.com/office/word/2018/wordml" xmlns:w16sdtdh="http://schemas.microsoft.com/office/word/2020/wordml/sdtdatahash" xmlns:w16se="http://schemas.microsoft.com/office/word/2015/wordml/symex" xmlns:wpg="http://schemas.microsoft.com/office/word/2010/wordprocessingGroup" xmlns:wpi="http://schemas.microsoft.com/office/word/2010/wordprocessingInk" xmlns:wne="http://schemas.microsoft.com/office/word/2006/wordml" xmlns:wps="http://schemas.microsoft.com/office/word/2010/wordprocessingShape" mc:Ignorable="w14 w15 w16se w16cid w16 w16cex w16sdtdh wp14">
+<w:endnotes xmlns:wpc="http://schemas.microsoft.com/office/word/2010/wordprocessingCanvas" xmlns:cx="http://schemas.microsoft.com/office/drawing/2014/chartex" xmlns:cx1="http://schemas.microsoft.com/office/drawing/2015/9/8/chartex" xmlns:cx2="http://schemas.microsoft.com/office/drawing/2015/10/21/chartex" xmlns:cx3="http://schemas.microsoft.com/office/drawing/2016/5/9/chartex" xmlns:cx4="http://schemas.microsoft.com/office/drawing/2016/5/10/chartex" xmlns:cx5="http://schemas.microsoft.com/office/drawing/2016/5/11/chartex" xmlns:cx6="http://schemas.microsoft.com/office/drawing/2016/5/12/chartex" xmlns:cx7="http://schemas.microsoft.com/office/drawing/2016/5/13/chartex" xmlns:cx8="http://schemas.microsoft.com/office/drawing/2016/5/14/chartex" xmlns:mc="http://schemas.openxmlformats.org/markup-compatibility/2006" xmlns:aink="http://schemas.microsoft.com/office/drawing/2016/ink" xmlns:am3d="http://schemas.microsoft.com/office/drawing/2017/model3d" xmlns:o="urn:schemas-microsoft-com:office:office" xmlns:oel="http://schemas.microsoft.com/office/2019/extlst" xmlns:r="http://schemas.openxmlformats.org/officeDocument/2006/relationships" xmlns:m="http://schemas.openxmlformats.org/officeDocument/2006/math" xmlns:v="urn:schemas-microsoft-com:vml" xmlns:wp14="http://schemas.microsoft.com/office/word/2010/wordprocessingDrawing" xmlns:wp="http://schemas.openxmlformats.org/drawingml/2006/wordprocessingDrawing" xmlns:w10="urn:schemas-microsoft-com:office:word" xmlns:w="http://schemas.openxmlformats.org/wordprocessingml/2006/main" xmlns:w14="http://schemas.microsoft.com/office/word/2010/wordml" xmlns:w15="http://schemas.microsoft.com/office/word/2012/wordml" xmlns:w16cex="http://schemas.microsoft.com/office/word/2018/wordml/cex" xmlns:w16cid="http://schemas.microsoft.com/office/word/2016/wordml/cid" xmlns:w16="http://schemas.microsoft.com/office/word/2018/wordml" xmlns:w16du="http://schemas.microsoft.com/office/word/2023/wordml/word16du" xmlns:w16sdtdh="http://schemas.microsoft.com/office/word/2020/wordml/sdtdatahash" xmlns:w16sdtfl="http://schemas.microsoft.com/office/word/2024/wordml/sdtformatlock" xmlns:w16se="http://schemas.microsoft.com/office/word/2015/wordml/symex" xmlns:wpg="http://schemas.microsoft.com/office/word/2010/wordprocessingGroup" xmlns:wpi="http://schemas.microsoft.com/office/word/2010/wordprocessingInk" xmlns:wne="http://schemas.microsoft.com/office/word/2006/wordml" xmlns:wps="http://schemas.microsoft.com/office/word/2010/wordprocessingShape" mc:Ignorable="w14 w15 w16se w16cid w16 w16cex w16sdtdh w16sdtfl w16du wp14">
   <w:endnote w:type="separator" w:id="-1">
     <w:p>
       <w:pPr>
@@ -650,7 +700,7 @@
 </file>
 
 <file path=word/footnotes.xml><?xml version="1.0" encoding="utf-8"?>
-<w:footnotes xmlns:wpc="http://schemas.microsoft.com/office/word/2010/wordprocessingCanvas" xmlns:cx="http://schemas.microsoft.com/office/drawing/2014/chartex" xmlns:cx1="http://schemas.microsoft.com/office/drawing/2015/9/8/chartex" xmlns:cx2="http://schemas.microsoft.com/office/drawing/2015/10/21/chartex" xmlns:cx3="http://schemas.microsoft.com/office/drawing/2016/5/9/chartex" xmlns:cx4="http://schemas.microsoft.com/office/drawing/2016/5/10/chartex" xmlns:cx5="http://schemas.microsoft.com/office/drawing/2016/5/11/chartex" xmlns:cx6="http://schemas.microsoft.com/office/drawing/2016/5/12/chartex" xmlns:cx7="http://schemas.microsoft.com/office/drawing/2016/5/13/chartex" xmlns:cx8="http://schemas.microsoft.com/office/drawing/2016/5/14/chartex" xmlns:mc="http://schemas.openxmlformats.org/markup-compatibility/2006" xmlns:aink="http://schemas.microsoft.com/office/drawing/2016/ink" xmlns:am3d="http://schemas.microsoft.com/office/drawing/2017/model3d" xmlns:o="urn:schemas-microsoft-com:office:office" xmlns:oel="http://schemas.microsoft.com/office/2019/extlst" xmlns:r="http://schemas.openxmlformats.org/officeDocument/2006/relationships" xmlns:m="http://schemas.openxmlformats.org/officeDocument/2006/math" xmlns:v="urn:schemas-microsoft-com:vml" xmlns:wp14="http://schemas.microsoft.com/office/word/2010/wordprocessingDrawing" xmlns:wp="http://schemas.openxmlformats.org/drawingml/2006/wordprocessingDrawing" xmlns:w10="urn:schemas-microsoft-com:office:word" xmlns:w="http://schemas.openxmlformats.org/wordprocessingml/2006/main" xmlns:w14="http://schemas.microsoft.com/office/word/2010/wordml" xmlns:w15="http://schemas.microsoft.com/office/word/2012/wordml" xmlns:w16cex="http://schemas.microsoft.com/office/word/2018/wordml/cex" xmlns:w16cid="http://schemas.microsoft.com/office/word/2016/wordml/cid" xmlns:w16="http://schemas.microsoft.com/office/word/2018/wordml" xmlns:w16sdtdh="http://schemas.microsoft.com/office/word/2020/wordml/sdtdatahash" xmlns:w16se="http://schemas.microsoft.com/office/word/2015/wordml/symex" xmlns:wpg="http://schemas.microsoft.com/office/word/2010/wordprocessingGroup" xmlns:wpi="http://schemas.microsoft.com/office/word/2010/wordprocessingInk" xmlns:wne="http://schemas.microsoft.com/office/word/2006/wordml" xmlns:wps="http://schemas.microsoft.com/office/word/2010/wordprocessingShape" mc:Ignorable="w14 w15 w16se w16cid w16 w16cex w16sdtdh wp14">
+<w:footnotes xmlns:wpc="http://schemas.microsoft.com/office/word/2010/wordprocessingCanvas" xmlns:cx="http://schemas.microsoft.com/office/drawing/2014/chartex" xmlns:cx1="http://schemas.microsoft.com/office/drawing/2015/9/8/chartex" xmlns:cx2="http://schemas.microsoft.com/office/drawing/2015/10/21/chartex" xmlns:cx3="http://schemas.microsoft.com/office/drawing/2016/5/9/chartex" xmlns:cx4="http://schemas.microsoft.com/office/drawing/2016/5/10/chartex" xmlns:cx5="http://schemas.microsoft.com/office/drawing/2016/5/11/chartex" xmlns:cx6="http://schemas.microsoft.com/office/drawing/2016/5/12/chartex" xmlns:cx7="http://schemas.microsoft.com/office/drawing/2016/5/13/chartex" xmlns:cx8="http://schemas.microsoft.com/office/drawing/2016/5/14/chartex" xmlns:mc="http://schemas.openxmlformats.org/markup-compatibility/2006" xmlns:aink="http://schemas.microsoft.com/office/drawing/2016/ink" xmlns:am3d="http://schemas.microsoft.com/office/drawing/2017/model3d" xmlns:o="urn:schemas-microsoft-com:office:office" xmlns:oel="http://schemas.microsoft.com/office/2019/extlst" xmlns:r="http://schemas.openxmlformats.org/officeDocument/2006/relationships" xmlns:m="http://schemas.openxmlformats.org/officeDocument/2006/math" xmlns:v="urn:schemas-microsoft-com:vml" xmlns:wp14="http://schemas.microsoft.com/office/word/2010/wordprocessingDrawing" xmlns:wp="http://schemas.openxmlformats.org/drawingml/2006/wordprocessingDrawing" xmlns:w10="urn:schemas-microsoft-com:office:word" xmlns:w="http://schemas.openxmlformats.org/wordprocessingml/2006/main" xmlns:w14="http://schemas.microsoft.com/office/word/2010/wordml" xmlns:w15="http://schemas.microsoft.com/office/word/2012/wordml" xmlns:w16cex="http://schemas.microsoft.com/office/word/2018/wordml/cex" xmlns:w16cid="http://schemas.microsoft.com/office/word/2016/wordml/cid" xmlns:w16="http://schemas.microsoft.com/office/word/2018/wordml" xmlns:w16du="http://schemas.microsoft.com/office/word/2023/wordml/word16du" xmlns:w16sdtdh="http://schemas.microsoft.com/office/word/2020/wordml/sdtdatahash" xmlns:w16sdtfl="http://schemas.microsoft.com/office/word/2024/wordml/sdtformatlock" xmlns:w16se="http://schemas.microsoft.com/office/word/2015/wordml/symex" xmlns:wpg="http://schemas.microsoft.com/office/word/2010/wordprocessingGroup" xmlns:wpi="http://schemas.microsoft.com/office/word/2010/wordprocessingInk" xmlns:wne="http://schemas.microsoft.com/office/word/2006/wordml" xmlns:wps="http://schemas.microsoft.com/office/word/2010/wordprocessingShape" mc:Ignorable="w14 w15 w16se w16cid w16 w16cex w16sdtdh w16sdtfl w16du wp14">
   <w:footnote w:type="separator" w:id="-1">
     <w:p>
       <w:r>
@@ -669,7 +719,7 @@
 </file>
 
 <file path=word/numbering.xml><?xml version="1.0" encoding="utf-8"?>
-<w:numbering xmlns:wpc="http://schemas.microsoft.com/office/word/2010/wordprocessingCanvas" xmlns:cx="http://schemas.microsoft.com/office/drawing/2014/chartex" xmlns:cx1="http://schemas.microsoft.com/office/drawing/2015/9/8/chartex" xmlns:cx2="http://schemas.microsoft.com/office/drawing/2015/10/21/chartex" xmlns:cx3="http://schemas.microsoft.com/office/drawing/2016/5/9/chartex" xmlns:cx4="http://schemas.microsoft.com/office/drawing/2016/5/10/chartex" xmlns:cx5="http://schemas.microsoft.com/office/drawing/2016/5/11/chartex" xmlns:cx6="http://schemas.microsoft.com/office/drawing/2016/5/12/chartex" xmlns:cx7="http://schemas.microsoft.com/office/drawing/2016/5/13/chartex" xmlns:cx8="http://schemas.microsoft.com/office/drawing/2016/5/14/chartex" xmlns:mc="http://schemas.openxmlformats.org/markup-compatibility/2006" xmlns:aink="http://schemas.microsoft.com/office/drawing/2016/ink" xmlns:am3d="http://schemas.microsoft.com/office/drawing/2017/model3d" xmlns:o="urn:schemas-microsoft-com:office:office" xmlns:oel="http://schemas.microsoft.com/office/2019/extlst" xmlns:r="http://schemas.openxmlformats.org/officeDocument/2006/relationships" xmlns:m="http://schemas.openxmlformats.org/officeDocument/2006/math" xmlns:v="urn:schemas-microsoft-com:vml" xmlns:wp14="http://schemas.microsoft.com/office/word/2010/wordprocessingDrawing" xmlns:wp="http://schemas.openxmlformats.org/drawingml/2006/wordprocessingDrawing" xmlns:w10="urn:schemas-microsoft-com:office:word" xmlns:w="http://schemas.openxmlformats.org/wordprocessingml/2006/main" xmlns:w14="http://schemas.microsoft.com/office/word/2010/wordml" xmlns:w15="http://schemas.microsoft.com/office/word/2012/wordml" xmlns:w16cex="http://schemas.microsoft.com/office/word/2018/wordml/cex" xmlns:w16cid="http://schemas.microsoft.com/office/word/2016/wordml/cid" xmlns:w16="http://schemas.microsoft.com/office/word/2018/wordml" xmlns:w16sdtdh="http://schemas.microsoft.com/office/word/2020/wordml/sdtdatahash" xmlns:w16se="http://schemas.microsoft.com/office/word/2015/wordml/symex" xmlns:wpg="http://schemas.microsoft.com/office/word/2010/wordprocessingGroup" xmlns:wpi="http://schemas.microsoft.com/office/word/2010/wordprocessingInk" xmlns:wne="http://schemas.microsoft.com/office/word/2006/wordml" xmlns:wps="http://schemas.microsoft.com/office/word/2010/wordprocessingShape" mc:Ignorable="w14 w15 w16se w16cid w16 w16cex w16sdtdh wp14">
+<w:numbering xmlns:wpc="http://schemas.microsoft.com/office/word/2010/wordprocessingCanvas" xmlns:cx="http://schemas.microsoft.com/office/drawing/2014/chartex" xmlns:cx1="http://schemas.microsoft.com/office/drawing/2015/9/8/chartex" xmlns:cx2="http://schemas.microsoft.com/office/drawing/2015/10/21/chartex" xmlns:cx3="http://schemas.microsoft.com/office/drawing/2016/5/9/chartex" xmlns:cx4="http://schemas.microsoft.com/office/drawing/2016/5/10/chartex" xmlns:cx5="http://schemas.microsoft.com/office/drawing/2016/5/11/chartex" xmlns:cx6="http://schemas.microsoft.com/office/drawing/2016/5/12/chartex" xmlns:cx7="http://schemas.microsoft.com/office/drawing/2016/5/13/chartex" xmlns:cx8="http://schemas.microsoft.com/office/drawing/2016/5/14/chartex" xmlns:mc="http://schemas.openxmlformats.org/markup-compatibility/2006" xmlns:aink="http://schemas.microsoft.com/office/drawing/2016/ink" xmlns:am3d="http://schemas.microsoft.com/office/drawing/2017/model3d" xmlns:o="urn:schemas-microsoft-com:office:office" xmlns:oel="http://schemas.microsoft.com/office/2019/extlst" xmlns:r="http://schemas.openxmlformats.org/officeDocument/2006/relationships" xmlns:m="http://schemas.openxmlformats.org/officeDocument/2006/math" xmlns:v="urn:schemas-microsoft-com:vml" xmlns:wp14="http://schemas.microsoft.com/office/word/2010/wordprocessingDrawing" xmlns:wp="http://schemas.openxmlformats.org/drawingml/2006/wordprocessingDrawing" xmlns:w10="urn:schemas-microsoft-com:office:word" xmlns:w="http://schemas.openxmlformats.org/wordprocessingml/2006/main" xmlns:w14="http://schemas.microsoft.com/office/word/2010/wordml" xmlns:w15="http://schemas.microsoft.com/office/word/2012/wordml" xmlns:w16cex="http://schemas.microsoft.com/office/word/2018/wordml/cex" xmlns:w16cid="http://schemas.microsoft.com/office/word/2016/wordml/cid" xmlns:w16="http://schemas.microsoft.com/office/word/2018/wordml" xmlns:w16du="http://schemas.microsoft.com/office/word/2023/wordml/word16du" xmlns:w16sdtdh="http://schemas.microsoft.com/office/word/2020/wordml/sdtdatahash" xmlns:w16sdtfl="http://schemas.microsoft.com/office/word/2024/wordml/sdtformatlock" xmlns:w16se="http://schemas.microsoft.com/office/word/2015/wordml/symex" xmlns:wpg="http://schemas.microsoft.com/office/word/2010/wordprocessingGroup" xmlns:wpi="http://schemas.microsoft.com/office/word/2010/wordprocessingInk" xmlns:wne="http://schemas.microsoft.com/office/word/2006/wordml" xmlns:wps="http://schemas.microsoft.com/office/word/2010/wordprocessingShape" mc:Ignorable="w14 w15 w16se w16cid w16 w16cex w16sdtdh w16sdtfl w16du wp14">
   <w:abstractNum w:abstractNumId="0" w15:restartNumberingAfterBreak="0">
     <w:nsid w:val="EA454B4C"/>
     <w:multiLevelType w:val="multilevel"/>
@@ -3245,7 +3295,7 @@
 </file>
 
 <file path=word/people.xml><?xml version="1.0" encoding="utf-8"?>
-<w15:people xmlns:wpc="http://schemas.microsoft.com/office/word/2010/wordprocessingCanvas" xmlns:cx="http://schemas.microsoft.com/office/drawing/2014/chartex" xmlns:cx1="http://schemas.microsoft.com/office/drawing/2015/9/8/chartex" xmlns:cx2="http://schemas.microsoft.com/office/drawing/2015/10/21/chartex" xmlns:cx3="http://schemas.microsoft.com/office/drawing/2016/5/9/chartex" xmlns:cx4="http://schemas.microsoft.com/office/drawing/2016/5/10/chartex" xmlns:cx5="http://schemas.microsoft.com/office/drawing/2016/5/11/chartex" xmlns:cx6="http://schemas.microsoft.com/office/drawing/2016/5/12/chartex" xmlns:cx7="http://schemas.microsoft.com/office/drawing/2016/5/13/chartex" xmlns:cx8="http://schemas.microsoft.com/office/drawing/2016/5/14/chartex" xmlns:mc="http://schemas.openxmlformats.org/markup-compatibility/2006" xmlns:aink="http://schemas.microsoft.com/office/drawing/2016/ink" xmlns:am3d="http://schemas.microsoft.com/office/drawing/2017/model3d" xmlns:o="urn:schemas-microsoft-com:office:office" xmlns:oel="http://schemas.microsoft.com/office/2019/extlst" xmlns:r="http://schemas.openxmlformats.org/officeDocument/2006/relationships" xmlns:m="http://schemas.openxmlformats.org/officeDocument/2006/math" xmlns:v="urn:schemas-microsoft-com:vml" xmlns:wp14="http://schemas.microsoft.com/office/word/2010/wordprocessingDrawing" xmlns:wp="http://schemas.openxmlformats.org/drawingml/2006/wordprocessingDrawing" xmlns:w10="urn:schemas-microsoft-com:office:word" xmlns:w="http://schemas.openxmlformats.org/wordprocessingml/2006/main" xmlns:w14="http://schemas.microsoft.com/office/word/2010/wordml" xmlns:w15="http://schemas.microsoft.com/office/word/2012/wordml" xmlns:w16cex="http://schemas.microsoft.com/office/word/2018/wordml/cex" xmlns:w16cid="http://schemas.microsoft.com/office/word/2016/wordml/cid" xmlns:w16="http://schemas.microsoft.com/office/word/2018/wordml" xmlns:w16sdtdh="http://schemas.microsoft.com/office/word/2020/wordml/sdtdatahash" xmlns:w16se="http://schemas.microsoft.com/office/word/2015/wordml/symex" xmlns:wpg="http://schemas.microsoft.com/office/word/2010/wordprocessingGroup" xmlns:wpi="http://schemas.microsoft.com/office/word/2010/wordprocessingInk" xmlns:wne="http://schemas.microsoft.com/office/word/2006/wordml" xmlns:wps="http://schemas.microsoft.com/office/word/2010/wordprocessingShape" mc:Ignorable="w14 w15 w16se w16cid w16 w16cex w16sdtdh wp14">
+<w15:people xmlns:wpc="http://schemas.microsoft.com/office/word/2010/wordprocessingCanvas" xmlns:cx="http://schemas.microsoft.com/office/drawing/2014/chartex" xmlns:cx1="http://schemas.microsoft.com/office/drawing/2015/9/8/chartex" xmlns:cx2="http://schemas.microsoft.com/office/drawing/2015/10/21/chartex" xmlns:cx3="http://schemas.microsoft.com/office/drawing/2016/5/9/chartex" xmlns:cx4="http://schemas.microsoft.com/office/drawing/2016/5/10/chartex" xmlns:cx5="http://schemas.microsoft.com/office/drawing/2016/5/11/chartex" xmlns:cx6="http://schemas.microsoft.com/office/drawing/2016/5/12/chartex" xmlns:cx7="http://schemas.microsoft.com/office/drawing/2016/5/13/chartex" xmlns:cx8="http://schemas.microsoft.com/office/drawing/2016/5/14/chartex" xmlns:mc="http://schemas.openxmlformats.org/markup-compatibility/2006" xmlns:aink="http://schemas.microsoft.com/office/drawing/2016/ink" xmlns:am3d="http://schemas.microsoft.com/office/drawing/2017/model3d" xmlns:o="urn:schemas-microsoft-com:office:office" xmlns:oel="http://schemas.microsoft.com/office/2019/extlst" xmlns:r="http://schemas.openxmlformats.org/officeDocument/2006/relationships" xmlns:m="http://schemas.openxmlformats.org/officeDocument/2006/math" xmlns:v="urn:schemas-microsoft-com:vml" xmlns:wp14="http://schemas.microsoft.com/office/word/2010/wordprocessingDrawing" xmlns:wp="http://schemas.openxmlformats.org/drawingml/2006/wordprocessingDrawing" xmlns:w10="urn:schemas-microsoft-com:office:word" xmlns:w="http://schemas.openxmlformats.org/wordprocessingml/2006/main" xmlns:w14="http://schemas.microsoft.com/office/word/2010/wordml" xmlns:w15="http://schemas.microsoft.com/office/word/2012/wordml" xmlns:w16cex="http://schemas.microsoft.com/office/word/2018/wordml/cex" xmlns:w16cid="http://schemas.microsoft.com/office/word/2016/wordml/cid" xmlns:w16="http://schemas.microsoft.com/office/word/2018/wordml" xmlns:w16du="http://schemas.microsoft.com/office/word/2023/wordml/word16du" xmlns:w16sdtdh="http://schemas.microsoft.com/office/word/2020/wordml/sdtdatahash" xmlns:w16sdtfl="http://schemas.microsoft.com/office/word/2024/wordml/sdtformatlock" xmlns:w16se="http://schemas.microsoft.com/office/word/2015/wordml/symex" xmlns:wpg="http://schemas.microsoft.com/office/word/2010/wordprocessingGroup" xmlns:wpi="http://schemas.microsoft.com/office/word/2010/wordprocessingInk" xmlns:wne="http://schemas.microsoft.com/office/word/2006/wordml" xmlns:wps="http://schemas.microsoft.com/office/word/2010/wordprocessingShape" mc:Ignorable="w14 w15 w16se w16cid w16 w16cex w16sdtdh w16sdtfl w16du wp14">
   <w15:person w15:author="Pawel KAMINSKI">
     <w15:presenceInfo w15:providerId="AD" w15:userId="S::pawel.kaminski@uni.lu::d0336c22-f4bd-4524-ae20-e461efb9be46"/>
   </w15:person>
@@ -3253,7 +3303,7 @@
 </file>
 
 <file path=word/styles.xml><?xml version="1.0" encoding="utf-8"?>
-<w:styles xmlns:mc="http://schemas.openxmlformats.org/markup-compatibility/2006" xmlns:r="http://schemas.openxmlformats.org/officeDocument/2006/relationships" xmlns:w="http://schemas.openxmlformats.org/wordprocessingml/2006/main" xmlns:w14="http://schemas.microsoft.com/office/word/2010/wordml" xmlns:w15="http://schemas.microsoft.com/office/word/2012/wordml" xmlns:w16cex="http://schemas.microsoft.com/office/word/2018/wordml/cex" xmlns:w16cid="http://schemas.microsoft.com/office/word/2016/wordml/cid" xmlns:w16="http://schemas.microsoft.com/office/word/2018/wordml" xmlns:w16sdtdh="http://schemas.microsoft.com/office/word/2020/wordml/sdtdatahash" xmlns:w16se="http://schemas.microsoft.com/office/word/2015/wordml/symex" mc:Ignorable="w14 w15 w16se w16cid w16 w16cex w16sdtdh">
+<w:styles xmlns:mc="http://schemas.openxmlformats.org/markup-compatibility/2006" xmlns:r="http://schemas.openxmlformats.org/officeDocument/2006/relationships" xmlns:w="http://schemas.openxmlformats.org/wordprocessingml/2006/main" xmlns:w14="http://schemas.microsoft.com/office/word/2010/wordml" xmlns:w15="http://schemas.microsoft.com/office/word/2012/wordml" xmlns:w16cex="http://schemas.microsoft.com/office/word/2018/wordml/cex" xmlns:w16cid="http://schemas.microsoft.com/office/word/2016/wordml/cid" xmlns:w16="http://schemas.microsoft.com/office/word/2018/wordml" xmlns:w16du="http://schemas.microsoft.com/office/word/2023/wordml/word16du" xmlns:w16sdtdh="http://schemas.microsoft.com/office/word/2020/wordml/sdtdatahash" xmlns:w16sdtfl="http://schemas.microsoft.com/office/word/2024/wordml/sdtformatlock" xmlns:w16se="http://schemas.microsoft.com/office/word/2015/wordml/symex" mc:Ignorable="w14 w15 w16se w16cid w16 w16cex w16sdtdh w16sdtfl w16du">
   <w:docDefaults>
     <w:rPrDefault>
       <w:rPr>

</xml_diff>